<commit_message>
Skripta za ispit v1.1
</commit_message>
<xml_diff>
--- a/teorija.docx
+++ b/teorija.docx
@@ -6927,7 +6927,15 @@
           <w:bCs/>
           <w:color w:val="C00000"/>
         </w:rPr>
-        <w:t>doPost</w:t>
+        <w:t>do</w:t>
+      </w:r>
+      <w:r>
+        <w:rPr>
+          <w:b/>
+          <w:bCs/>
+          <w:color w:val="C00000"/>
+        </w:rPr>
+        <w:t>Get</w:t>
       </w:r>
       <w:r>
         <w:rPr>
@@ -10518,8 +10526,60 @@
         <w:spacing w:after="0"/>
       </w:pPr>
       <w:r>
-        <w:t xml:space="preserve">      console.log(“A”);</w:t>
-      </w:r>
+        <w:t xml:space="preserve">      </w:t>
+      </w:r>
+      <w:r>
+        <w:rPr>
+          <w:b/>
+          <w:bCs/>
+        </w:rPr>
+        <w:t>console.log(“A”)</w:t>
+      </w:r>
+      <w:r>
+        <w:t>;</w:t>
+      </w:r>
+      <w:r>
+        <w:tab/>
+        <w:t>// konzolni ispis</w:t>
+      </w:r>
+    </w:p>
+    <w:p>
+      <w:pPr>
+        <w:pStyle w:val="Heading6"/>
+      </w:pPr>
+      <w:r>
+        <w:t>Napomena:</w:t>
+      </w:r>
+    </w:p>
+    <w:p>
+      <w:r>
+        <w:t xml:space="preserve">Ako se traži </w:t>
+      </w:r>
+      <w:r>
+        <w:rPr>
+          <w:b/>
+          <w:bCs/>
+        </w:rPr>
+        <w:t>ispis na stranicu</w:t>
+      </w:r>
+      <w:r>
+        <w:t xml:space="preserve"> onda koristiti </w:t>
+      </w:r>
+      <w:r>
+        <w:rPr>
+          <w:b/>
+          <w:bCs/>
+        </w:rPr>
+        <w:t>document.write(“A”)</w:t>
+      </w:r>
+      <w:r>
+        <w:t xml:space="preserve"> umesto konzolnog ispisa.</w:t>
+      </w:r>
+    </w:p>
+    <w:p>
+      <w:pPr>
+        <w:spacing w:after="0"/>
+      </w:pPr>
     </w:p>
     <w:p>
       <w:pPr>
@@ -10906,6 +10966,7 @@
         <w:pStyle w:val="Heading6"/>
       </w:pPr>
       <w:r>
+        <w:lastRenderedPageBreak/>
         <w:t>Odgovor:</w:t>
       </w:r>
     </w:p>
@@ -10936,7 +10997,6 @@
           <w:sz w:val="28"/>
           <w:szCs w:val="28"/>
         </w:rPr>
-        <w:lastRenderedPageBreak/>
         <w:t>5</w:t>
       </w:r>
       <w:r>
@@ -11038,6 +11098,109 @@
       </w:r>
       <w:r>
         <w:t>{ … }</w:t>
+      </w:r>
+    </w:p>
+    <w:p/>
+    <w:p>
+      <w:pPr>
+        <w:pStyle w:val="Heading6"/>
+      </w:pPr>
+      <w:r>
+        <w:t>Napomena:</w:t>
+      </w:r>
+    </w:p>
+    <w:p>
+      <w:r>
+        <w:t xml:space="preserve">Ako ste radili projekat preko </w:t>
+      </w:r>
+      <w:r>
+        <w:rPr>
+          <w:b/>
+          <w:bCs/>
+        </w:rPr>
+        <w:t>Sparka</w:t>
+      </w:r>
+      <w:r>
+        <w:t>, onda možete tu notaciju iskoristiti, ne mora ova iznad (</w:t>
+      </w:r>
+      <w:r>
+        <w:rPr>
+          <w:b/>
+          <w:bCs/>
+        </w:rPr>
+        <w:t>Jersey</w:t>
+      </w:r>
+      <w:r>
+        <w:t>).</w:t>
+      </w:r>
+      <w:r>
+        <w:t xml:space="preserve"> Generalno gde se tražio REST, opciono je da li hoćete dati rešenje preko </w:t>
+      </w:r>
+      <w:r>
+        <w:rPr>
+          <w:b/>
+          <w:bCs/>
+        </w:rPr>
+        <w:t>Sparka</w:t>
+      </w:r>
+      <w:r>
+        <w:t xml:space="preserve"> ili preko </w:t>
+      </w:r>
+      <w:r>
+        <w:rPr>
+          <w:b/>
+          <w:bCs/>
+        </w:rPr>
+        <w:t>Jersey</w:t>
+      </w:r>
+      <w:r>
+        <w:t>-a.</w:t>
+      </w:r>
+    </w:p>
+    <w:p/>
+    <w:p/>
+    <w:p>
+      <w:pPr>
+        <w:rPr>
+          <w:b/>
+          <w:bCs/>
+        </w:rPr>
+      </w:pPr>
+      <w:r>
+        <w:rPr>
+          <w:b/>
+          <w:bCs/>
+          <w:color w:val="70AD47" w:themeColor="accent6"/>
+          <w:sz w:val="28"/>
+          <w:szCs w:val="28"/>
+        </w:rPr>
+        <w:t xml:space="preserve">60. </w:t>
+      </w:r>
+      <w:r>
+        <w:rPr>
+          <w:b/>
+          <w:bCs/>
+        </w:rPr>
+        <w:t xml:space="preserve">Napisati šta radi metoda OPTIONS protokola HTTP u REST-u. </w:t>
+      </w:r>
+    </w:p>
+    <w:p>
+      <w:pPr>
+        <w:pStyle w:val="Heading6"/>
+      </w:pPr>
+      <w:r>
+        <w:t>Odgovor:</w:t>
+      </w:r>
+    </w:p>
+    <w:p>
+      <w:r>
+        <w:t>Dosta nas je napisalo šta radi metod OPTIONS generalno, što nije tačan odgovor.</w:t>
+      </w:r>
+      <w:r>
+        <w:t xml:space="preserve"> Striktno traži za REST!</w:t>
+      </w:r>
+      <w:r>
+        <w:t xml:space="preserve"> Na uvidu je Minja spominjao nešto ali nije nam bilo jasno šta, ako neko sazna, neka dopuni ovo…</w:t>
       </w:r>
     </w:p>
     <w:p/>
@@ -11048,19 +11211,15 @@
     <w:p/>
     <w:p/>
     <w:p/>
-    <w:p/>
-    <w:p/>
-    <w:p/>
-    <w:p/>
-    <w:p/>
-    <w:p/>
-    <w:p/>
-    <w:p/>
-    <w:p/>
-    <w:p/>
-    <w:p/>
-    <w:p/>
-    <w:p/>
+    <w:p>
+      <w:pPr>
+        <w:rPr>
+          <w:b/>
+          <w:bCs/>
+          <w:color w:val="FF0000"/>
+        </w:rPr>
+      </w:pPr>
+    </w:p>
     <w:p/>
     <w:p>
       <w:pPr>

</xml_diff>